<commit_message>
update report TIIS day 8/11/2024
</commit_message>
<xml_diff>
--- a/Report/TIIS/V6.docx
+++ b/Report/TIIS/V6.docx
@@ -405,17 +405,7 @@
         <w:rPr>
           <w:highlight w:val="none"/>
         </w:rPr>
-        <w:t xml:space="preserve">, there are still challenges due to data imbalance between the number of true and false news. The posts were manually labeled as true or false, then underwent data preprocessing and were trained using transformer models and PhoBERT for Vietnamese. We also incorporated the TF-IDF data preprocessing technique to optimize the model's performance. To evaluate the performance of the models, we used various evaluation metrics such as Accuracy, Precision, Recall, F1 Score, and AUC. Our results indicate that PhoBERT outperforms other transformer models in detecting Vietnamese fake news, achieving high accuracy and reliability. </w:t>
-      </w:r>
-      <w:bookmarkStart w:id="27" w:name="_GoBack"/>
-      <w:r>
-        <w:rPr>
-          <w:b/>
-          <w:bCs/>
-          <w:color w:val="2E75B6" w:themeColor="accent1" w:themeShade="BF"/>
-          <w:highlight w:val="none"/>
-        </w:rPr>
-        <w:t xml:space="preserve">This </w:t>
+        <w:t xml:space="preserve">, there are still challenges due to data imbalance between the number of true and false news. The posts were labeled as </w:t>
       </w:r>
       <w:r>
         <w:rPr>
@@ -426,7 +416,13 @@
           <w:highlight w:val="none"/>
           <w:lang w:val="en-US"/>
         </w:rPr>
-        <w:t>paper</w:t>
+        <w:t xml:space="preserve">real </w:t>
+      </w:r>
+      <w:r>
+        <w:rPr>
+          <w:highlight w:val="none"/>
+        </w:rPr>
+        <w:t xml:space="preserve">or </w:t>
       </w:r>
       <w:r>
         <w:rPr>
@@ -435,13 +431,7 @@
           <w:color w:val="2E75B6" w:themeColor="accent1" w:themeShade="BF"/>
           <w:highlight w:val="none"/>
         </w:rPr>
-        <w:t xml:space="preserve"> outlines</w:t>
-      </w:r>
-      <w:r>
-        <w:rPr>
-          <w:highlight w:val="none"/>
-        </w:rPr>
-        <w:t xml:space="preserve"> the background, objectives, methodology, and future research directions, providing a comprehensive overview of the </w:t>
+        <w:t>fa</w:t>
       </w:r>
       <w:r>
         <w:rPr>
@@ -452,15 +442,91 @@
           <w:highlight w:val="none"/>
           <w:lang w:val="en-US"/>
         </w:rPr>
-        <w:t>research</w:t>
-      </w:r>
-      <w:r>
-        <w:rPr>
+        <w:t>ke</w:t>
+      </w:r>
+      <w:r>
+        <w:rPr>
+          <w:highlight w:val="none"/>
+        </w:rPr>
+        <w:t xml:space="preserve">, then underwent data preprocessing and were trained using transformer models and PhoBERT for Vietnamese. We also incorporated the </w:t>
+      </w:r>
+      <w:r>
+        <w:rPr>
+          <w:rFonts w:hint="default"/>
           <w:b/>
           <w:bCs/>
           <w:color w:val="2E75B6" w:themeColor="accent1" w:themeShade="BF"/>
           <w:highlight w:val="none"/>
         </w:rPr>
+        <w:t>TF-IDF and Word2Vec word embedding techniques</w:t>
+      </w:r>
+      <w:r>
+        <w:rPr>
+          <w:highlight w:val="none"/>
+        </w:rPr>
+        <w:t xml:space="preserve"> to optimize the model's performance. To evaluate the performance of the models, we used various evaluation metrics such as Accuracy, Precision, Recall, F1 Score, and AUC. Our results indicate that PhoBERT outperforms other transformer models in detecting Vie</w:t>
+      </w:r>
+      <w:bookmarkStart w:id="27" w:name="_GoBack"/>
+      <w:bookmarkEnd w:id="27"/>
+      <w:r>
+        <w:rPr>
+          <w:highlight w:val="none"/>
+        </w:rPr>
+        <w:t xml:space="preserve">tnamese fake news, achieving high accuracy and reliability. </w:t>
+      </w:r>
+      <w:r>
+        <w:rPr>
+          <w:b/>
+          <w:bCs/>
+          <w:color w:val="2E75B6" w:themeColor="accent1" w:themeShade="BF"/>
+          <w:highlight w:val="none"/>
+        </w:rPr>
+        <w:t xml:space="preserve">This </w:t>
+      </w:r>
+      <w:r>
+        <w:rPr>
+          <w:rFonts w:hint="default"/>
+          <w:b/>
+          <w:bCs/>
+          <w:color w:val="2E75B6" w:themeColor="accent1" w:themeShade="BF"/>
+          <w:highlight w:val="none"/>
+          <w:lang w:val="en-US"/>
+        </w:rPr>
+        <w:t>paper</w:t>
+      </w:r>
+      <w:r>
+        <w:rPr>
+          <w:b/>
+          <w:bCs/>
+          <w:color w:val="2E75B6" w:themeColor="accent1" w:themeShade="BF"/>
+          <w:highlight w:val="none"/>
+        </w:rPr>
+        <w:t xml:space="preserve"> outlines</w:t>
+      </w:r>
+      <w:r>
+        <w:rPr>
+          <w:highlight w:val="none"/>
+        </w:rPr>
+        <w:t xml:space="preserve"> the background, objectives, methodology, and future research directions, providing a comprehensive overview of the </w:t>
+      </w:r>
+      <w:r>
+        <w:rPr>
+          <w:rFonts w:hint="default"/>
+          <w:b/>
+          <w:bCs/>
+          <w:color w:val="2E75B6" w:themeColor="accent1" w:themeShade="BF"/>
+          <w:highlight w:val="none"/>
+          <w:lang w:val="en-US"/>
+        </w:rPr>
+        <w:t>research</w:t>
+      </w:r>
+      <w:r>
+        <w:rPr>
+          <w:b/>
+          <w:bCs/>
+          <w:color w:val="2E75B6" w:themeColor="accent1" w:themeShade="BF"/>
+          <w:highlight w:val="none"/>
+        </w:rPr>
         <w:t xml:space="preserve"> </w:t>
       </w:r>
       <w:r>
@@ -469,7 +535,6 @@
         </w:rPr>
         <w:t>and its contributions to the field of fake news detection.</w:t>
       </w:r>
-      <w:bookmarkEnd w:id="27"/>
     </w:p>
     <w:p>
       <w:pPr>
@@ -3046,6 +3111,7 @@
         <w:tabs>
           <w:tab w:val="left" w:pos="420"/>
         </w:tabs>
+        <w:spacing w:line="240" w:lineRule="auto"/>
         <w:rPr>
           <w:highlight w:val="none"/>
         </w:rPr>
@@ -3145,8 +3211,11 @@
         <w:tabs>
           <w:tab w:val="left" w:pos="420"/>
         </w:tabs>
-        <w:rPr>
-          <w:highlight w:val="none"/>
+        <w:spacing w:line="240" w:lineRule="auto"/>
+        <w:rPr>
+          <w:b/>
+          <w:bCs/>
+          <w:color w:val="2E75B6" w:themeColor="accent1" w:themeShade="BF"/>
         </w:rPr>
       </w:pPr>
       <w:r>
@@ -3159,7 +3228,193 @@
         <w:rPr>
           <w:highlight w:val="none"/>
         </w:rPr>
-        <w:t>In this study, we use TF-IDF as a preprocessing step to convert text into feature vectors. These vectors can then be combined with Transformer models to improve the ability to classify real and fake news. TF-IDF helps the model focus on important keywords and minimize the impact of common words that carry little information during model training.</w:t>
+        <w:t xml:space="preserve">In this study, we use TF-IDF as a </w:t>
+      </w:r>
+      <w:r>
+        <w:rPr>
+          <w:b/>
+          <w:bCs/>
+          <w:color w:val="2E75B6" w:themeColor="accent1" w:themeShade="BF"/>
+        </w:rPr>
+        <w:t xml:space="preserve">method to supplement information about the frequency of word occurrences, </w:t>
+      </w:r>
+      <w:r>
+        <w:rPr>
+          <w:rFonts w:hint="default"/>
+          <w:b/>
+          <w:bCs/>
+          <w:color w:val="2E75B6" w:themeColor="accent1" w:themeShade="BF"/>
+          <w:lang w:val="en-US"/>
+        </w:rPr>
+        <w:t xml:space="preserve">which </w:t>
+      </w:r>
+      <w:r>
+        <w:rPr>
+          <w:b/>
+          <w:bCs/>
+          <w:color w:val="2E75B6" w:themeColor="accent1" w:themeShade="BF"/>
+        </w:rPr>
+        <w:t>help</w:t>
+      </w:r>
+      <w:r>
+        <w:rPr>
+          <w:rFonts w:hint="default"/>
+          <w:b/>
+          <w:bCs/>
+          <w:color w:val="2E75B6" w:themeColor="accent1" w:themeShade="BF"/>
+          <w:lang w:val="en-US"/>
+        </w:rPr>
+        <w:t>s</w:t>
+      </w:r>
+      <w:r>
+        <w:rPr>
+          <w:b/>
+          <w:bCs/>
+          <w:color w:val="2E75B6" w:themeColor="accent1" w:themeShade="BF"/>
+        </w:rPr>
+        <w:t xml:space="preserve"> to enhance the ability to distinguish between important and unimportant words. This contributes to improving the accuracy of fake news classification without interrupting the context learning process of Transformer models.</w:t>
+      </w:r>
+    </w:p>
+    <w:p>
+      <w:pPr>
+        <w:pStyle w:val="27"/>
+        <w:tabs>
+          <w:tab w:val="left" w:pos="420"/>
+        </w:tabs>
+        <w:spacing w:line="240" w:lineRule="auto"/>
+        <w:rPr>
+          <w:b/>
+          <w:bCs/>
+          <w:color w:val="2E75B6" w:themeColor="accent1" w:themeShade="BF"/>
+        </w:rPr>
+      </w:pPr>
+      <w:r>
+        <w:rPr>
+          <w:rFonts w:hint="default"/>
+          <w:b/>
+          <w:bCs/>
+          <w:color w:val="2E75B6" w:themeColor="accent1" w:themeShade="BF"/>
+          <w:lang w:val="en-US"/>
+        </w:rPr>
+        <w:tab/>
+      </w:r>
+      <w:r>
+        <w:rPr>
+          <w:b/>
+          <w:bCs/>
+          <w:color w:val="2E75B6" w:themeColor="accent1" w:themeShade="BF"/>
+        </w:rPr>
+        <w:t xml:space="preserve">Specifically, TF-IDF is integrated as an additional layer into the features of the [CLS] token generated by Transformer models. This [CLS] token is the result of the hidden state from the final layer and represents the entire sentence, containing context information synthesized from all the words in the sentence. This approach </w:t>
+      </w:r>
+      <w:r>
+        <w:rPr>
+          <w:rFonts w:hint="default"/>
+          <w:b/>
+          <w:bCs/>
+          <w:color w:val="2E75B6" w:themeColor="accent1" w:themeShade="BF"/>
+          <w:lang w:val="en-US"/>
+        </w:rPr>
+        <w:t>will keep</w:t>
+      </w:r>
+      <w:r>
+        <w:rPr>
+          <w:b/>
+          <w:bCs/>
+          <w:color w:val="2E75B6" w:themeColor="accent1" w:themeShade="BF"/>
+        </w:rPr>
+        <w:t xml:space="preserve"> the process of learning context and the relationships between words in the sentence </w:t>
+      </w:r>
+      <w:r>
+        <w:rPr>
+          <w:rFonts w:hint="default"/>
+          <w:b/>
+          <w:bCs/>
+          <w:color w:val="2E75B6" w:themeColor="accent1" w:themeShade="BF"/>
+        </w:rPr>
+        <w:t>completely</w:t>
+      </w:r>
+      <w:r>
+        <w:rPr>
+          <w:rFonts w:hint="default"/>
+          <w:b/>
+          <w:bCs/>
+          <w:color w:val="2E75B6" w:themeColor="accent1" w:themeShade="BF"/>
+          <w:lang w:val="en-US"/>
+        </w:rPr>
+        <w:t xml:space="preserve"> </w:t>
+      </w:r>
+      <w:r>
+        <w:rPr>
+          <w:b/>
+          <w:bCs/>
+          <w:color w:val="2E75B6" w:themeColor="accent1" w:themeShade="BF"/>
+        </w:rPr>
+        <w:t xml:space="preserve">handled by the Transformer without being </w:t>
+      </w:r>
+      <w:r>
+        <w:rPr>
+          <w:rFonts w:hint="default"/>
+          <w:b/>
+          <w:bCs/>
+          <w:color w:val="2E75B6" w:themeColor="accent1" w:themeShade="BF"/>
+        </w:rPr>
+        <w:t>affected</w:t>
+      </w:r>
+      <w:r>
+        <w:rPr>
+          <w:rFonts w:hint="default"/>
+          <w:b/>
+          <w:bCs/>
+          <w:color w:val="2E75B6" w:themeColor="accent1" w:themeShade="BF"/>
+          <w:lang w:val="en-US"/>
+        </w:rPr>
+        <w:t xml:space="preserve"> </w:t>
+      </w:r>
+      <w:r>
+        <w:rPr>
+          <w:b/>
+          <w:bCs/>
+          <w:color w:val="2E75B6" w:themeColor="accent1" w:themeShade="BF"/>
+        </w:rPr>
+        <w:t>by TF-IDF.</w:t>
+      </w:r>
+    </w:p>
+    <w:p>
+      <w:pPr>
+        <w:pStyle w:val="36"/>
+        <w:rPr>
+          <w:rFonts w:hint="default"/>
+          <w:highlight w:val="none"/>
+          <w:lang w:val="en-US"/>
+        </w:rPr>
+      </w:pPr>
+      <w:r>
+        <w:rPr>
+          <w:highlight w:val="none"/>
+        </w:rPr>
+        <w:t>2.2.</w:t>
+      </w:r>
+      <w:r>
+        <w:rPr>
+          <w:rFonts w:hint="default"/>
+          <w:highlight w:val="none"/>
+          <w:lang w:val="en-US"/>
+        </w:rPr>
+        <w:t>7</w:t>
+      </w:r>
+      <w:r>
+        <w:rPr>
+          <w:highlight w:val="none"/>
+        </w:rPr>
+        <w:t xml:space="preserve"> </w:t>
+      </w:r>
+      <w:r>
+        <w:rPr>
+          <w:rFonts w:hint="default"/>
+          <w:highlight w:val="none"/>
+          <w:lang w:val="en-US"/>
+        </w:rPr>
+        <w:t>Word2Vec</w:t>
       </w:r>
     </w:p>
     <w:p>
@@ -5018,7 +5273,42 @@
         <w:rPr>
           <w:highlight w:val="none"/>
         </w:rPr>
-        <w:t xml:space="preserve">After completing the data processing steps, including cleaning and balancing the data as discussed in sections 3.2 and 3.3, we obtained a dataset comprising social media posts and news from Vietnamese sources. The dataset contains over 1,400 samples, including both real and fake news across various domains. We then randomly split the dataset into an 80/20 training and testing set, resulting in 1,124 samples for training and 282 samples for testing. This approach allows the model to learn patterns effectively, increasing the likelihood of better performance on new, unseen data. </w:t>
+        <w:t xml:space="preserve">After completing the data processing steps, including cleaning and balancing the data as discussed in sections 3.2 and 3.3, we obtained a dataset comprising social media posts and news from Vietnamese sources. The dataset contains </w:t>
+      </w:r>
+      <w:r>
+        <w:rPr>
+          <w:b/>
+          <w:bCs/>
+          <w:color w:val="2E75B6" w:themeColor="accent1" w:themeShade="BF"/>
+          <w:highlight w:val="none"/>
+        </w:rPr>
+        <w:t>1,40</w:t>
+      </w:r>
+      <w:r>
+        <w:rPr>
+          <w:rFonts w:hint="default"/>
+          <w:b/>
+          <w:bCs/>
+          <w:color w:val="2E75B6" w:themeColor="accent1" w:themeShade="BF"/>
+          <w:highlight w:val="none"/>
+          <w:lang w:val="en-US"/>
+        </w:rPr>
+        <w:t>6</w:t>
+      </w:r>
+      <w:r>
+        <w:rPr>
+          <w:b/>
+          <w:bCs/>
+          <w:color w:val="2E75B6" w:themeColor="accent1" w:themeShade="BF"/>
+          <w:highlight w:val="none"/>
+        </w:rPr>
+        <w:t xml:space="preserve"> samples</w:t>
+      </w:r>
+      <w:r>
+        <w:rPr>
+          <w:highlight w:val="none"/>
+        </w:rPr>
+        <w:t xml:space="preserve">, including both real and fake news across various domains. We then randomly split the dataset into an 80/20 training and testing set, resulting in 1,124 samples for training and 282 samples for testing. This approach allows the model to learn patterns effectively, increasing the likelihood of better performance on new, unseen data. </w:t>
       </w:r>
       <w:r>
         <w:rPr>
@@ -6822,7 +7112,21 @@
         <w:rPr>
           <w:highlight w:val="none"/>
         </w:rPr>
-        <w:t>presents some representative cases extracted from the training set. In most simple cases of real news and fake news, such as sentence 1, which is notification news, and sentence 4, which is fabricated information containing many words that attract attention, all 4 models give accurate results. However, for news cases with more information, models such as BERT and RoBERTa had many misclassifications, causing these two models to have low performance and become unreliable.</w:t>
+        <w:t xml:space="preserve">presents some representative cases extracted from the </w:t>
+      </w:r>
+      <w:r>
+        <w:rPr>
+          <w:rFonts w:hint="default"/>
+          <w:highlight w:val="yellow"/>
+          <w:lang w:val="en-US"/>
+        </w:rPr>
+        <w:t xml:space="preserve">testting </w:t>
+      </w:r>
+      <w:r>
+        <w:rPr>
+          <w:highlight w:val="none"/>
+        </w:rPr>
+        <w:t>set. In most simple cases of real news and fake news, such as sentence 1, which is notification news, and sentence 4, which is fabricated information containing many words that attract attention, all 4 models give accurate results. However, for news cases with more information, models such as BERT and RoBERTa had many misclassifications, causing these two models to have low performance and become unreliable.</w:t>
       </w:r>
       <w:r>
         <w:rPr>

</xml_diff>